<commit_message>
udpated gator analysis document
</commit_message>
<xml_diff>
--- a/documents/Gator Apk Analysis and Clustering Analysis Guideline.docx
+++ b/documents/Gator Apk Analysis and Clustering Analysis Guideline.docx
@@ -128,6 +128,7 @@
         <w:pStyle w:val="ListParagraph"/>
         <w:ind w:left="1080"/>
         <w:rPr>
+          <w:rStyle w:val="Hyperlink"/>
           <w:b/>
           <w:i/>
         </w:rPr>
@@ -143,146 +144,31 @@
         <w:rPr>
           <w:b/>
           <w:i/>
-        </w:rPr>
-      </w:pPr>
-      <w:r>
-        <w:rPr>
-          <w:b/>
-          <w:i/>
-        </w:rPr>
-        <w:t xml:space="preserve">Run the command to drive the </w:t>
+          <w:color w:val="0563C1" w:themeColor="hyperlink"/>
+          <w:u w:val="single"/>
+        </w:rPr>
+      </w:pPr>
+      <w:r>
+        <w:t>Crate a configuration file</w:t>
+      </w:r>
+      <w:r>
+        <w:t xml:space="preserve"> to point to the </w:t>
       </w:r>
       <w:proofErr w:type="spellStart"/>
       <w:r>
-        <w:rPr>
-          <w:b/>
-          <w:i/>
-        </w:rPr>
-        <w:t>callgraph</w:t>
+        <w:t>apk</w:t>
       </w:r>
       <w:proofErr w:type="spellEnd"/>
       <w:r>
-        <w:rPr>
-          <w:b/>
-          <w:i/>
-        </w:rPr>
-        <w:t xml:space="preserve"> and output data</w:t>
+        <w:t xml:space="preserve"> file:</w:t>
       </w:r>
     </w:p>
     <w:p>
       <w:pPr>
         <w:pStyle w:val="ListParagraph"/>
         <w:ind w:left="1080"/>
-      </w:pPr>
-      <w:proofErr w:type="gramStart"/>
-      <w:r>
-        <w:t>./</w:t>
-      </w:r>
-      <w:proofErr w:type="gramEnd"/>
-      <w:r>
-        <w:t xml:space="preserve">gator a -p </w:t>
-      </w:r>
-      <w:r>
-        <w:rPr>
-          <w:color w:val="FF0000"/>
-        </w:rPr>
-        <w:t>/</w:t>
-      </w:r>
-      <w:proofErr w:type="spellStart"/>
-      <w:r>
-        <w:rPr>
-          <w:color w:val="FF0000"/>
-        </w:rPr>
-        <w:t>mnt</w:t>
-      </w:r>
-      <w:proofErr w:type="spellEnd"/>
-      <w:r>
-        <w:rPr>
-          <w:color w:val="FF0000"/>
-        </w:rPr>
-        <w:t>/h/</w:t>
-      </w:r>
-      <w:proofErr w:type="spellStart"/>
-      <w:r>
-        <w:rPr>
-          <w:color w:val="FF0000"/>
-        </w:rPr>
-        <w:t>ResearchSpace</w:t>
-      </w:r>
-      <w:proofErr w:type="spellEnd"/>
-      <w:r>
-        <w:rPr>
-          <w:color w:val="FF0000"/>
-        </w:rPr>
-        <w:t>/Repositories/Android\ Projects/APKs/clickstack_v1.8.3.apk</w:t>
-      </w:r>
-      <w:r>
-        <w:t xml:space="preserve"> -client </w:t>
-      </w:r>
-      <w:proofErr w:type="spellStart"/>
-      <w:r>
-        <w:t>GUIHierarchyPrinterClient</w:t>
-      </w:r>
-      <w:proofErr w:type="spellEnd"/>
-    </w:p>
-    <w:p>
-      <w:pPr>
-        <w:pStyle w:val="ListParagraph"/>
-        <w:ind w:left="1080"/>
-        <w:rPr>
-          <w:b/>
-          <w:i/>
-        </w:rPr>
-      </w:pPr>
-    </w:p>
-    <w:p>
-      <w:pPr>
-        <w:pStyle w:val="ListParagraph"/>
-        <w:ind w:left="1080"/>
-        <w:rPr>
-          <w:b/>
-          <w:i/>
-        </w:rPr>
-      </w:pPr>
-      <w:r>
-        <w:rPr>
-          <w:b/>
-          <w:i/>
-        </w:rPr>
-        <w:t xml:space="preserve">Replace the path in red with the path to the actual </w:t>
-      </w:r>
-      <w:proofErr w:type="spellStart"/>
-      <w:r>
-        <w:rPr>
-          <w:b/>
-          <w:i/>
-        </w:rPr>
-        <w:t>apk</w:t>
-      </w:r>
-      <w:proofErr w:type="spellEnd"/>
-      <w:r>
-        <w:rPr>
-          <w:b/>
-          <w:i/>
-        </w:rPr>
-        <w:t xml:space="preserve"> and run the android analysis. Add the command to the file “commands.txt” as shown in the screenshot.</w:t>
-      </w:r>
-    </w:p>
-    <w:p>
-      <w:pPr>
-        <w:pStyle w:val="ListParagraph"/>
-        <w:ind w:left="1080"/>
-        <w:rPr>
-          <w:b/>
-          <w:i/>
-        </w:rPr>
-      </w:pPr>
-    </w:p>
-    <w:p>
-      <w:pPr>
-        <w:pStyle w:val="ListParagraph"/>
-        <w:ind w:left="1080"/>
-        <w:rPr>
+        <w:rPr>
+          <w:rStyle w:val="Hyperlink"/>
           <w:b/>
           <w:i/>
         </w:rPr>
@@ -292,10 +178,10 @@
           <w:noProof/>
         </w:rPr>
         <w:drawing>
-          <wp:inline distT="0" distB="0" distL="0" distR="0" wp14:anchorId="2311CE12" wp14:editId="7BD4AF4D">
-            <wp:extent cx="4213860" cy="1627018"/>
+          <wp:inline distT="0" distB="0" distL="0" distR="0" wp14:anchorId="080F7CAA" wp14:editId="4173341D">
+            <wp:extent cx="5943600" cy="3434715"/>
             <wp:effectExtent l="0" t="0" r="0" b="0"/>
-            <wp:docPr id="8" name="Picture 8"/>
+            <wp:docPr id="2" name="Picture 2"/>
             <wp:cNvGraphicFramePr>
               <a:graphicFrameLocks xmlns:a="http://schemas.openxmlformats.org/drawingml/2006/main" noChangeAspect="1"/>
             </wp:cNvGraphicFramePr>
@@ -315,7 +201,7 @@
                   <pic:spPr>
                     <a:xfrm>
                       <a:off x="0" y="0"/>
-                      <a:ext cx="4220781" cy="1629690"/>
+                      <a:ext cx="5943600" cy="3434715"/>
                     </a:xfrm>
                     <a:prstGeom prst="rect">
                       <a:avLst/>
@@ -341,7 +227,171 @@
     <w:p>
       <w:pPr>
         <w:pStyle w:val="ListParagraph"/>
+        <w:numPr>
+          <w:ilvl w:val="0"/>
+          <w:numId w:val="5"/>
+        </w:numPr>
+        <w:rPr>
+          <w:b/>
+          <w:i/>
+        </w:rPr>
+      </w:pPr>
+      <w:r>
+        <w:rPr>
+          <w:b/>
+          <w:i/>
+        </w:rPr>
+        <w:t xml:space="preserve">Run the command to drive the </w:t>
+      </w:r>
+      <w:proofErr w:type="spellStart"/>
+      <w:r>
+        <w:rPr>
+          <w:b/>
+          <w:i/>
+        </w:rPr>
+        <w:t>callgraph</w:t>
+      </w:r>
+      <w:proofErr w:type="spellEnd"/>
+      <w:r>
+        <w:rPr>
+          <w:b/>
+          <w:i/>
+        </w:rPr>
+        <w:t xml:space="preserve"> and output data</w:t>
+      </w:r>
+    </w:p>
+    <w:p>
+      <w:pPr>
+        <w:pStyle w:val="ListParagraph"/>
         <w:ind w:left="1080"/>
+      </w:pPr>
+    </w:p>
+    <w:p>
+      <w:pPr>
+        <w:pStyle w:val="ListParagraph"/>
+        <w:ind w:left="1080"/>
+      </w:pPr>
+      <w:r>
+        <w:t>node --</w:t>
+      </w:r>
+      <w:proofErr w:type="spellStart"/>
+      <w:r>
+        <w:t>max_old_space_size</w:t>
+      </w:r>
+      <w:proofErr w:type="spellEnd"/>
+      <w:r>
+        <w:t>=10240 ".\</w:t>
+      </w:r>
+      <w:proofErr w:type="spellStart"/>
+      <w:r>
+        <w:t>utils</w:t>
+      </w:r>
+      <w:proofErr w:type="spellEnd"/>
+      <w:r>
+        <w:t>\AndroidProjectAnalysis.js" --</w:t>
+      </w:r>
+      <w:proofErr w:type="spellStart"/>
+      <w:r>
+        <w:t>analyse</w:t>
+      </w:r>
+      <w:proofErr w:type="spellEnd"/>
+      <w:r>
+        <w:t>-android-</w:t>
+      </w:r>
+      <w:proofErr w:type="spellStart"/>
+      <w:r>
+        <w:t>apks</w:t>
+      </w:r>
+      <w:proofErr w:type="spellEnd"/>
+      <w:r>
+        <w:t xml:space="preserve"> </w:t>
+      </w:r>
+      <w:r>
+        <w:t>"</w:t>
+      </w:r>
+      <w:r>
+        <w:rPr>
+          <w:color w:val="FF0000"/>
+        </w:rPr>
+        <w:t>D:\\ResearchSpace\\ResearchProjects\\UMLx\\data\\GitAndroidAnalysis\\batch_analysis\\repo_example-</w:t>
+      </w:r>
+      <w:r>
+        <w:rPr>
+          <w:color w:val="FF0000"/>
+        </w:rPr>
+        <w:t>13.json</w:t>
+      </w:r>
+      <w:r>
+        <w:t>”</w:t>
+      </w:r>
+    </w:p>
+    <w:p>
+      <w:pPr>
+        <w:pStyle w:val="ListParagraph"/>
+        <w:ind w:left="1080"/>
+        <w:rPr>
+          <w:b/>
+          <w:i/>
+        </w:rPr>
+      </w:pPr>
+    </w:p>
+    <w:p>
+      <w:pPr>
+        <w:pStyle w:val="ListParagraph"/>
+        <w:ind w:left="1080"/>
+        <w:rPr>
+          <w:b/>
+          <w:i/>
+        </w:rPr>
+      </w:pPr>
+      <w:r>
+        <w:rPr>
+          <w:b/>
+          <w:i/>
+        </w:rPr>
+        <w:t xml:space="preserve">Replace the path in red with the path to the actual </w:t>
+      </w:r>
+      <w:proofErr w:type="spellStart"/>
+      <w:r>
+        <w:rPr>
+          <w:b/>
+          <w:i/>
+        </w:rPr>
+        <w:t>apk</w:t>
+      </w:r>
+      <w:proofErr w:type="spellEnd"/>
+      <w:r>
+        <w:rPr>
+          <w:b/>
+          <w:i/>
+        </w:rPr>
+        <w:t xml:space="preserve"> and run the android analysis. </w:t>
+      </w:r>
+    </w:p>
+    <w:p>
+      <w:pPr>
+        <w:pStyle w:val="ListParagraph"/>
+        <w:ind w:left="1080"/>
+        <w:rPr>
+          <w:b/>
+          <w:i/>
+        </w:rPr>
+      </w:pPr>
+    </w:p>
+    <w:p>
+      <w:pPr>
+        <w:pStyle w:val="ListParagraph"/>
+        <w:ind w:left="1080"/>
+        <w:rPr>
+          <w:b/>
+          <w:i/>
+        </w:rPr>
+      </w:pPr>
+    </w:p>
+    <w:p>
+      <w:pPr>
+        <w:pStyle w:val="ListParagraph"/>
+        <w:ind w:left="1080"/>
         <w:rPr>
           <w:b/>
           <w:i/>
@@ -351,6 +401,7 @@
         <w:rPr>
           <w:noProof/>
         </w:rPr>
+        <w:lastRenderedPageBreak/>
         <w:drawing>
           <wp:inline distT="0" distB="0" distL="0" distR="0" wp14:anchorId="16A28710" wp14:editId="24F13DCD">
             <wp:extent cx="5006340" cy="1461252"/>
@@ -428,7 +479,6 @@
         <w:rPr>
           <w:noProof/>
         </w:rPr>
-        <w:lastRenderedPageBreak/>
         <w:drawing>
           <wp:inline distT="0" distB="0" distL="0" distR="0" wp14:anchorId="604DFEA8" wp14:editId="600BBA76">
             <wp:extent cx="5943600" cy="2730500"/>
@@ -542,7 +592,7 @@
           <w:i/>
         </w:rPr>
       </w:pPr>
-      <w:hyperlink r:id="rId10" w:history="1">
+      <w:hyperlink r:id="rId10" w:anchor="gid=547704908" w:history="1">
         <w:r>
           <w:rPr>
             <w:rStyle w:val="Hyperlink"/>
@@ -594,6 +644,49 @@
           <w:i/>
         </w:rPr>
         <w:t>For each of the set of gator analysis result files, create three configuration files to point to the generated files.</w:t>
+      </w:r>
+      <w:r>
+        <w:rPr>
+          <w:b/>
+          <w:i/>
+        </w:rPr>
+        <w:t xml:space="preserve"> </w:t>
+      </w:r>
+      <w:r>
+        <w:rPr>
+          <w:b/>
+          <w:i/>
+          <w:color w:val="FF0000"/>
+        </w:rPr>
+        <w:t>Those json files can be created based on the json file used in the first command – only the “</w:t>
+      </w:r>
+      <w:proofErr w:type="spellStart"/>
+      <w:r>
+        <w:rPr>
+          <w:b/>
+          <w:i/>
+          <w:color w:val="FF0000"/>
+        </w:rPr>
+        <w:t>clusteringCofig</w:t>
+      </w:r>
+      <w:proofErr w:type="spellEnd"/>
+      <w:r>
+        <w:rPr>
+          <w:b/>
+          <w:i/>
+          <w:color w:val="FF0000"/>
+        </w:rPr>
+        <w:t>” field needs to be updated.</w:t>
+      </w:r>
+    </w:p>
+    <w:p>
+      <w:pPr>
+        <w:tabs>
+          <w:tab w:val="left" w:pos="3696"/>
+        </w:tabs>
+      </w:pPr>
+      <w:r>
+        <w:tab/>
       </w:r>
     </w:p>
     <w:p>
@@ -705,23 +798,37 @@
           <w:b/>
           <w:i/>
         </w:rPr>
-        <w:t xml:space="preserve">, the following field has </w:t>
-      </w:r>
-      <w:proofErr w:type="gramStart"/>
-      <w:r>
-        <w:rPr>
-          <w:b/>
-          <w:i/>
-        </w:rPr>
-        <w:t>be</w:t>
-      </w:r>
-      <w:proofErr w:type="gramEnd"/>
-      <w:r>
-        <w:rPr>
-          <w:b/>
-          <w:i/>
-        </w:rPr>
-        <w:t xml:space="preserve"> to consistent with the file name:</w:t>
+        <w:t>, the following field has</w:t>
+      </w:r>
+      <w:r>
+        <w:rPr>
+          <w:b/>
+          <w:i/>
+        </w:rPr>
+        <w:t xml:space="preserve"> </w:t>
+      </w:r>
+      <w:r>
+        <w:rPr>
+          <w:b/>
+          <w:i/>
+        </w:rPr>
+        <w:t xml:space="preserve">to </w:t>
+      </w:r>
+      <w:r>
+        <w:rPr>
+          <w:b/>
+          <w:i/>
+        </w:rPr>
+        <w:t xml:space="preserve">be </w:t>
+      </w:r>
+      <w:bookmarkStart w:id="0" w:name="_GoBack"/>
+      <w:bookmarkEnd w:id="0"/>
+      <w:r>
+        <w:rPr>
+          <w:b/>
+          <w:i/>
+        </w:rPr>
+        <w:t>consistent with the file name:</w:t>
       </w:r>
     </w:p>
     <w:p>
@@ -1242,8 +1349,6 @@
         </w:rPr>
         <w:t>https://docs.google.com/spreadsheets/d/17sTqNy4dq91VEoVFAE065I24IlNV6qfBH1mWRysSUK8/edit#gid=0</w:t>
       </w:r>
-      <w:bookmarkStart w:id="0" w:name="_GoBack"/>
-      <w:bookmarkEnd w:id="0"/>
     </w:p>
     <w:sectPr>
       <w:pgSz w:w="12240" w:h="15840"/>

</xml_diff>

<commit_message>
added effort distribution based on contribution
</commit_message>
<xml_diff>
--- a/documents/Gator Apk Analysis and Clustering Analysis Guideline.docx
+++ b/documents/Gator Apk Analysis and Clustering Analysis Guideline.docx
@@ -4,22 +4,11 @@
   <w:body>
     <w:p>
       <w:pPr>
-        <w:pStyle w:val="ListParagraph"/>
-        <w:numPr>
-          <w:ilvl w:val="0"/>
-          <w:numId w:val="4"/>
-        </w:numPr>
-        <w:rPr>
-          <w:b/>
-          <w:i/>
-        </w:rPr>
-      </w:pPr>
-      <w:r>
-        <w:rPr>
-          <w:b/>
-          <w:i/>
-        </w:rPr>
-        <w:t>Android Data Collection:</w:t>
+        <w:ind w:left="1080" w:hanging="360"/>
+        <w:jc w:val="center"/>
+      </w:pPr>
+      <w:r>
+        <w:t>Gator Analysis Tutorial</w:t>
       </w:r>
     </w:p>
     <w:p>
@@ -29,16 +18,8 @@
           <w:ilvl w:val="0"/>
           <w:numId w:val="5"/>
         </w:numPr>
-        <w:rPr>
-          <w:b/>
-          <w:i/>
-        </w:rPr>
-      </w:pPr>
-      <w:r>
-        <w:rPr>
-          <w:b/>
-          <w:i/>
-        </w:rPr>
+      </w:pPr>
+      <w:r>
         <w:t xml:space="preserve">Access the google drive android apps repo to get the list of android applications: </w:t>
       </w:r>
     </w:p>
@@ -46,80 +27,54 @@
       <w:pPr>
         <w:pStyle w:val="ListParagraph"/>
         <w:ind w:left="1080"/>
-        <w:rPr>
-          <w:b/>
-          <w:i/>
-        </w:rPr>
-      </w:pPr>
-      <w:r>
-        <w:rPr>
-          <w:b/>
-          <w:i/>
-        </w:rPr>
-        <w:t>https://docs.google.com/spreadsheets/d/1gozRUgml6nCy_evCyQWzLrabhuKbRgMBJLD3Itg-NOQ/edit#gid=547704908</w:t>
-      </w:r>
-    </w:p>
-    <w:p>
-      <w:pPr>
-        <w:pStyle w:val="ListParagraph"/>
-        <w:ind w:left="1080"/>
-        <w:rPr>
-          <w:b/>
-          <w:i/>
-        </w:rPr>
-      </w:pPr>
-    </w:p>
-    <w:p>
-      <w:pPr>
-        <w:pStyle w:val="ListParagraph"/>
-        <w:ind w:left="1080"/>
-        <w:rPr>
-          <w:b/>
-          <w:i/>
-        </w:rPr>
-      </w:pPr>
-      <w:r>
-        <w:rPr>
-          <w:b/>
-          <w:i/>
-        </w:rPr>
-        <w:t xml:space="preserve">find the </w:t>
-      </w:r>
-      <w:proofErr w:type="spellStart"/>
-      <w:r>
-        <w:rPr>
-          <w:b/>
-          <w:i/>
-        </w:rPr>
-        <w:t>apks</w:t>
-      </w:r>
-      <w:proofErr w:type="spellEnd"/>
-      <w:r>
-        <w:rPr>
-          <w:b/>
-          <w:i/>
-        </w:rPr>
-        <w:t xml:space="preserve"> from the folder:</w:t>
-      </w:r>
-    </w:p>
-    <w:p>
-      <w:pPr>
-        <w:pStyle w:val="ListParagraph"/>
-        <w:ind w:left="1080"/>
-        <w:rPr>
-          <w:rStyle w:val="Hyperlink"/>
-          <w:b/>
-          <w:i/>
-        </w:rPr>
-      </w:pPr>
-      <w:hyperlink r:id="rId5" w:history="1">
+      </w:pPr>
+      <w:hyperlink r:id="rId5" w:anchor="gid=547704908" w:history="1">
         <w:r>
           <w:rPr>
             <w:rStyle w:val="Hyperlink"/>
-            <w:b/>
-            <w:i/>
           </w:rPr>
-          <w:t>https://drive.google.com/drive/u/1/folders/1Dl9wFfMH-nhlMe4aAmW6HMP3023rMhid</w:t>
+          <w:t>https://docs.google.com/spreadsheets/d/1tYh-ilK5x9UFTJJep2VR2iuxDFPYsl-D9glJkTpTXsQ/edit#gid=547704908</w:t>
+        </w:r>
+      </w:hyperlink>
+    </w:p>
+    <w:p>
+      <w:pPr>
+        <w:pStyle w:val="ListParagraph"/>
+        <w:ind w:left="1080"/>
+        <w:rPr>
+          <w:b/>
+          <w:i/>
+        </w:rPr>
+      </w:pPr>
+    </w:p>
+    <w:p>
+      <w:pPr>
+        <w:pStyle w:val="ListParagraph"/>
+        <w:ind w:left="1080"/>
+      </w:pPr>
+      <w:r>
+        <w:t xml:space="preserve">Find the compiled </w:t>
+      </w:r>
+      <w:proofErr w:type="spellStart"/>
+      <w:r>
+        <w:t>apk</w:t>
+      </w:r>
+      <w:proofErr w:type="spellEnd"/>
+      <w:r>
+        <w:t>:</w:t>
+      </w:r>
+    </w:p>
+    <w:p>
+      <w:pPr>
+        <w:pStyle w:val="ListParagraph"/>
+        <w:ind w:left="1080"/>
+      </w:pPr>
+      <w:hyperlink r:id="rId6" w:history="1">
+        <w:r>
+          <w:rPr>
+            <w:rStyle w:val="Hyperlink"/>
+          </w:rPr>
+          <w:t>https://drive.google.com/drive/u/1/folders/12a_KgBt4d5Qg9iHaEJ_t6_jwJNGMroMF</w:t>
         </w:r>
       </w:hyperlink>
     </w:p>
@@ -141,15 +96,15 @@
           <w:ilvl w:val="0"/>
           <w:numId w:val="5"/>
         </w:numPr>
-        <w:rPr>
-          <w:b/>
-          <w:i/>
-          <w:color w:val="0563C1" w:themeColor="hyperlink"/>
-          <w:u w:val="single"/>
-        </w:rPr>
-      </w:pPr>
-      <w:r>
-        <w:t>Crate a configuration file</w:t>
+      </w:pPr>
+      <w:r>
+        <w:t xml:space="preserve">Crate a </w:t>
+      </w:r>
+      <w:r>
+        <w:t xml:space="preserve">json </w:t>
+      </w:r>
+      <w:r>
+        <w:t>configuration file</w:t>
       </w:r>
       <w:r>
         <w:t xml:space="preserve"> to point to the </w:t>
@@ -160,7 +115,26 @@
       </w:r>
       <w:proofErr w:type="spellEnd"/>
       <w:r>
-        <w:t xml:space="preserve"> file:</w:t>
+        <w:t xml:space="preserve"> file</w:t>
+      </w:r>
+      <w:r>
+        <w:t xml:space="preserve"> (put the </w:t>
+      </w:r>
+      <w:proofErr w:type="spellStart"/>
+      <w:r>
+        <w:t>apk</w:t>
+      </w:r>
+      <w:proofErr w:type="spellEnd"/>
+      <w:r>
+        <w:t xml:space="preserve"> into an individual folder using the </w:t>
+      </w:r>
+      <w:proofErr w:type="spellStart"/>
+      <w:r>
+        <w:t>apk’s</w:t>
+      </w:r>
+      <w:proofErr w:type="spellEnd"/>
+      <w:r>
+        <w:t xml:space="preserve"> name as the folder’s name)</w:t>
       </w:r>
     </w:p>
     <w:p>
@@ -178,235 +152,10 @@
           <w:noProof/>
         </w:rPr>
         <w:drawing>
-          <wp:inline distT="0" distB="0" distL="0" distR="0" wp14:anchorId="080F7CAA" wp14:editId="4173341D">
-            <wp:extent cx="5943600" cy="3434715"/>
-            <wp:effectExtent l="0" t="0" r="0" b="0"/>
+          <wp:inline distT="0" distB="0" distL="0" distR="0" wp14:anchorId="080F7CAA" wp14:editId="07578A3D">
+            <wp:extent cx="5034664" cy="2909455"/>
+            <wp:effectExtent l="0" t="0" r="0" b="5715"/>
             <wp:docPr id="2" name="Picture 2"/>
-            <wp:cNvGraphicFramePr>
-              <a:graphicFrameLocks xmlns:a="http://schemas.openxmlformats.org/drawingml/2006/main" noChangeAspect="1"/>
-            </wp:cNvGraphicFramePr>
-            <a:graphic xmlns:a="http://schemas.openxmlformats.org/drawingml/2006/main">
-              <a:graphicData uri="http://schemas.openxmlformats.org/drawingml/2006/picture">
-                <pic:pic xmlns:pic="http://schemas.openxmlformats.org/drawingml/2006/picture">
-                  <pic:nvPicPr>
-                    <pic:cNvPr id="1" name=""/>
-                    <pic:cNvPicPr/>
-                  </pic:nvPicPr>
-                  <pic:blipFill>
-                    <a:blip r:embed="rId6"/>
-                    <a:stretch>
-                      <a:fillRect/>
-                    </a:stretch>
-                  </pic:blipFill>
-                  <pic:spPr>
-                    <a:xfrm>
-                      <a:off x="0" y="0"/>
-                      <a:ext cx="5943600" cy="3434715"/>
-                    </a:xfrm>
-                    <a:prstGeom prst="rect">
-                      <a:avLst/>
-                    </a:prstGeom>
-                  </pic:spPr>
-                </pic:pic>
-              </a:graphicData>
-            </a:graphic>
-          </wp:inline>
-        </w:drawing>
-      </w:r>
-    </w:p>
-    <w:p>
-      <w:pPr>
-        <w:pStyle w:val="ListParagraph"/>
-        <w:ind w:left="1080"/>
-        <w:rPr>
-          <w:b/>
-          <w:i/>
-        </w:rPr>
-      </w:pPr>
-    </w:p>
-    <w:p>
-      <w:pPr>
-        <w:pStyle w:val="ListParagraph"/>
-        <w:numPr>
-          <w:ilvl w:val="0"/>
-          <w:numId w:val="5"/>
-        </w:numPr>
-        <w:rPr>
-          <w:b/>
-          <w:i/>
-        </w:rPr>
-      </w:pPr>
-      <w:r>
-        <w:rPr>
-          <w:b/>
-          <w:i/>
-        </w:rPr>
-        <w:t xml:space="preserve">Run the command to drive the </w:t>
-      </w:r>
-      <w:proofErr w:type="spellStart"/>
-      <w:r>
-        <w:rPr>
-          <w:b/>
-          <w:i/>
-        </w:rPr>
-        <w:t>callgraph</w:t>
-      </w:r>
-      <w:proofErr w:type="spellEnd"/>
-      <w:r>
-        <w:rPr>
-          <w:b/>
-          <w:i/>
-        </w:rPr>
-        <w:t xml:space="preserve"> and output data</w:t>
-      </w:r>
-    </w:p>
-    <w:p>
-      <w:pPr>
-        <w:pStyle w:val="ListParagraph"/>
-        <w:ind w:left="1080"/>
-      </w:pPr>
-    </w:p>
-    <w:p>
-      <w:pPr>
-        <w:pStyle w:val="ListParagraph"/>
-        <w:ind w:left="1080"/>
-      </w:pPr>
-      <w:r>
-        <w:t>node --</w:t>
-      </w:r>
-      <w:proofErr w:type="spellStart"/>
-      <w:r>
-        <w:t>max_old_space_size</w:t>
-      </w:r>
-      <w:proofErr w:type="spellEnd"/>
-      <w:r>
-        <w:t>=10240 ".\</w:t>
-      </w:r>
-      <w:proofErr w:type="spellStart"/>
-      <w:r>
-        <w:t>utils</w:t>
-      </w:r>
-      <w:proofErr w:type="spellEnd"/>
-      <w:r>
-        <w:t>\AndroidProjectAnalysis.js" --</w:t>
-      </w:r>
-      <w:proofErr w:type="spellStart"/>
-      <w:r>
-        <w:t>analyse</w:t>
-      </w:r>
-      <w:proofErr w:type="spellEnd"/>
-      <w:r>
-        <w:t>-android-</w:t>
-      </w:r>
-      <w:proofErr w:type="spellStart"/>
-      <w:r>
-        <w:t>apks</w:t>
-      </w:r>
-      <w:proofErr w:type="spellEnd"/>
-      <w:r>
-        <w:t xml:space="preserve"> </w:t>
-      </w:r>
-      <w:r>
-        <w:t>"</w:t>
-      </w:r>
-      <w:r>
-        <w:rPr>
-          <w:color w:val="FF0000"/>
-        </w:rPr>
-        <w:t>D:\\ResearchSpace\\ResearchProjects\\UMLx\\data\\GitAndroidAnalysis\\batch_analysis\\repo_example-</w:t>
-      </w:r>
-      <w:r>
-        <w:rPr>
-          <w:color w:val="FF0000"/>
-        </w:rPr>
-        <w:t>13.json</w:t>
-      </w:r>
-      <w:r>
-        <w:t>”</w:t>
-      </w:r>
-    </w:p>
-    <w:p>
-      <w:pPr>
-        <w:pStyle w:val="ListParagraph"/>
-        <w:ind w:left="1080"/>
-        <w:rPr>
-          <w:b/>
-          <w:i/>
-        </w:rPr>
-      </w:pPr>
-    </w:p>
-    <w:p>
-      <w:pPr>
-        <w:pStyle w:val="ListParagraph"/>
-        <w:ind w:left="1080"/>
-        <w:rPr>
-          <w:b/>
-          <w:i/>
-        </w:rPr>
-      </w:pPr>
-      <w:r>
-        <w:rPr>
-          <w:b/>
-          <w:i/>
-        </w:rPr>
-        <w:t xml:space="preserve">Replace the path in red with the path to the actual </w:t>
-      </w:r>
-      <w:proofErr w:type="spellStart"/>
-      <w:r>
-        <w:rPr>
-          <w:b/>
-          <w:i/>
-        </w:rPr>
-        <w:t>apk</w:t>
-      </w:r>
-      <w:proofErr w:type="spellEnd"/>
-      <w:r>
-        <w:rPr>
-          <w:b/>
-          <w:i/>
-        </w:rPr>
-        <w:t xml:space="preserve"> and run the android analysis. </w:t>
-      </w:r>
-    </w:p>
-    <w:p>
-      <w:pPr>
-        <w:pStyle w:val="ListParagraph"/>
-        <w:ind w:left="1080"/>
-        <w:rPr>
-          <w:b/>
-          <w:i/>
-        </w:rPr>
-      </w:pPr>
-    </w:p>
-    <w:p>
-      <w:pPr>
-        <w:pStyle w:val="ListParagraph"/>
-        <w:ind w:left="1080"/>
-        <w:rPr>
-          <w:b/>
-          <w:i/>
-        </w:rPr>
-      </w:pPr>
-    </w:p>
-    <w:p>
-      <w:pPr>
-        <w:pStyle w:val="ListParagraph"/>
-        <w:ind w:left="1080"/>
-        <w:rPr>
-          <w:b/>
-          <w:i/>
-        </w:rPr>
-      </w:pPr>
-      <w:r>
-        <w:rPr>
-          <w:noProof/>
-        </w:rPr>
-        <w:lastRenderedPageBreak/>
-        <w:drawing>
-          <wp:inline distT="0" distB="0" distL="0" distR="0" wp14:anchorId="16A28710" wp14:editId="24F13DCD">
-            <wp:extent cx="5006340" cy="1461252"/>
-            <wp:effectExtent l="0" t="0" r="3810" b="5715"/>
-            <wp:docPr id="9" name="Picture 9"/>
             <wp:cNvGraphicFramePr>
               <a:graphicFrameLocks xmlns:a="http://schemas.openxmlformats.org/drawingml/2006/main" noChangeAspect="1"/>
             </wp:cNvGraphicFramePr>
@@ -426,7 +175,7 @@
                   <pic:spPr>
                     <a:xfrm>
                       <a:off x="0" y="0"/>
-                      <a:ext cx="5016814" cy="1464309"/>
+                      <a:ext cx="5039953" cy="2912512"/>
                     </a:xfrm>
                     <a:prstGeom prst="rect">
                       <a:avLst/>
@@ -442,12 +191,24 @@
     <w:p>
       <w:pPr>
         <w:pStyle w:val="ListParagraph"/>
-        <w:ind w:left="1080"/>
-        <w:rPr>
-          <w:b/>
-          <w:i/>
-        </w:rPr>
-      </w:pPr>
+        <w:numPr>
+          <w:ilvl w:val="0"/>
+          <w:numId w:val="10"/>
+        </w:numPr>
+        <w:rPr>
+          <w:rStyle w:val="Hyperlink"/>
+          <w:b/>
+          <w:i/>
+        </w:rPr>
+      </w:pPr>
+      <w:r>
+        <w:rPr>
+          <w:rStyle w:val="Hyperlink"/>
+          <w:b/>
+          <w:i/>
+        </w:rPr>
+        <w:t>A Json configuration file is given in the above screenshot and the google drive folder.</w:t>
+      </w:r>
     </w:p>
     <w:p>
       <w:pPr>
@@ -458,18 +219,171 @@
           <w:i/>
         </w:rPr>
       </w:pPr>
-      <w:r>
-        <w:rPr>
-          <w:b/>
-          <w:i/>
-        </w:rPr>
-        <w:t>The results can be found at the folder:</w:t>
+    </w:p>
+    <w:p>
+      <w:pPr>
+        <w:pStyle w:val="ListParagraph"/>
+        <w:numPr>
+          <w:ilvl w:val="0"/>
+          <w:numId w:val="5"/>
+        </w:numPr>
+      </w:pPr>
+      <w:r>
+        <w:t xml:space="preserve">Run the command to drive the </w:t>
+      </w:r>
+      <w:proofErr w:type="spellStart"/>
+      <w:r>
+        <w:t>callgraph</w:t>
+      </w:r>
+      <w:proofErr w:type="spellEnd"/>
+      <w:r>
+        <w:t xml:space="preserve"> and output data</w:t>
       </w:r>
     </w:p>
     <w:p>
       <w:pPr>
         <w:pStyle w:val="ListParagraph"/>
         <w:ind w:left="1080"/>
+      </w:pPr>
+    </w:p>
+    <w:p>
+      <w:pPr>
+        <w:pStyle w:val="ListParagraph"/>
+        <w:ind w:left="1080"/>
+      </w:pPr>
+      <w:r>
+        <w:t>node --</w:t>
+      </w:r>
+      <w:proofErr w:type="spellStart"/>
+      <w:r>
+        <w:t>max_old_space_size</w:t>
+      </w:r>
+      <w:proofErr w:type="spellEnd"/>
+      <w:r>
+        <w:t>=10240 ".\</w:t>
+      </w:r>
+      <w:proofErr w:type="spellStart"/>
+      <w:r>
+        <w:t>utils</w:t>
+      </w:r>
+      <w:proofErr w:type="spellEnd"/>
+      <w:r>
+        <w:t>\AndroidProjectAnalysis.js" --</w:t>
+      </w:r>
+      <w:proofErr w:type="spellStart"/>
+      <w:r>
+        <w:t>analyse</w:t>
+      </w:r>
+      <w:proofErr w:type="spellEnd"/>
+      <w:r>
+        <w:t>-android-</w:t>
+      </w:r>
+      <w:proofErr w:type="spellStart"/>
+      <w:r>
+        <w:t>apks</w:t>
+      </w:r>
+      <w:proofErr w:type="spellEnd"/>
+      <w:r>
+        <w:t xml:space="preserve"> </w:t>
+      </w:r>
+      <w:r>
+        <w:t>"</w:t>
+      </w:r>
+      <w:r>
+        <w:rPr>
+          <w:color w:val="FF0000"/>
+        </w:rPr>
+        <w:t>D:\\ResearchSpace\\ResearchProjects\\UMLx\\data\\GitAndroidAnalysis\\batch_analysis\\repo_example-</w:t>
+      </w:r>
+      <w:r>
+        <w:rPr>
+          <w:color w:val="FF0000"/>
+        </w:rPr>
+        <w:t>13.json</w:t>
+      </w:r>
+      <w:r>
+        <w:t>”</w:t>
+      </w:r>
+    </w:p>
+    <w:p>
+      <w:pPr>
+        <w:pStyle w:val="ListParagraph"/>
+        <w:ind w:left="1080"/>
+        <w:rPr>
+          <w:b/>
+          <w:i/>
+        </w:rPr>
+      </w:pPr>
+    </w:p>
+    <w:p>
+      <w:pPr>
+        <w:pStyle w:val="ListParagraph"/>
+        <w:ind w:left="1440"/>
+        <w:rPr>
+          <w:b/>
+        </w:rPr>
+      </w:pPr>
+      <w:r>
+        <w:rPr>
+          <w:b/>
+        </w:rPr>
+        <w:t>*</w:t>
+      </w:r>
+      <w:r>
+        <w:rPr>
+          <w:b/>
+        </w:rPr>
+        <w:t xml:space="preserve">Replace the path in red with the path to the actual </w:t>
+      </w:r>
+      <w:proofErr w:type="spellStart"/>
+      <w:r>
+        <w:rPr>
+          <w:b/>
+        </w:rPr>
+        <w:t>apk</w:t>
+      </w:r>
+      <w:proofErr w:type="spellEnd"/>
+      <w:r>
+        <w:rPr>
+          <w:b/>
+        </w:rPr>
+        <w:t xml:space="preserve"> and run the android analysis. </w:t>
+      </w:r>
+    </w:p>
+    <w:p>
+      <w:pPr>
+        <w:pStyle w:val="ListParagraph"/>
+        <w:ind w:left="1440"/>
+        <w:rPr>
+          <w:b/>
+        </w:rPr>
+      </w:pPr>
+    </w:p>
+    <w:p>
+      <w:pPr>
+        <w:pStyle w:val="ListParagraph"/>
+        <w:ind w:left="1080"/>
+      </w:pPr>
+      <w:r>
+        <w:t>The results can be found at the</w:t>
+      </w:r>
+      <w:r>
+        <w:t xml:space="preserve"> same</w:t>
+      </w:r>
+      <w:r>
+        <w:t xml:space="preserve"> folder</w:t>
+      </w:r>
+      <w:r>
+        <w:t xml:space="preserve"> that you created</w:t>
+      </w:r>
+      <w:r>
+        <w:t>:</w:t>
+      </w:r>
+    </w:p>
+    <w:p>
+      <w:pPr>
+        <w:pStyle w:val="ListParagraph"/>
+        <w:ind w:left="1080"/>
         <w:rPr>
           <w:b/>
           <w:i/>
@@ -479,10 +393,11 @@
         <w:rPr>
           <w:noProof/>
         </w:rPr>
+        <w:lastRenderedPageBreak/>
         <w:drawing>
-          <wp:inline distT="0" distB="0" distL="0" distR="0" wp14:anchorId="604DFEA8" wp14:editId="600BBA76">
-            <wp:extent cx="5943600" cy="2730500"/>
-            <wp:effectExtent l="0" t="0" r="0" b="0"/>
+          <wp:inline distT="0" distB="0" distL="0" distR="0" wp14:anchorId="604DFEA8" wp14:editId="3ADD190B">
+            <wp:extent cx="4885563" cy="2244436"/>
+            <wp:effectExtent l="0" t="0" r="0" b="3810"/>
             <wp:docPr id="1" name="Picture 1"/>
             <wp:cNvGraphicFramePr>
               <a:graphicFrameLocks xmlns:a="http://schemas.openxmlformats.org/drawingml/2006/main" noChangeAspect="1"/>
@@ -503,7 +418,7 @@
                   <pic:spPr>
                     <a:xfrm>
                       <a:off x="0" y="0"/>
-                      <a:ext cx="5943600" cy="2730500"/>
+                      <a:ext cx="4895007" cy="2248775"/>
                     </a:xfrm>
                     <a:prstGeom prst="rect">
                       <a:avLst/>
@@ -538,23 +453,20 @@
     </w:p>
     <w:p>
       <w:pPr>
-        <w:rPr>
-          <w:b/>
-          <w:i/>
-        </w:rPr>
-      </w:pPr>
-      <w:r>
-        <w:rPr>
-          <w:b/>
-          <w:i/>
-        </w:rPr>
-        <w:tab/>
+        <w:ind w:left="360" w:firstLine="360"/>
+        <w:rPr>
+          <w:b/>
+          <w:i/>
+        </w:rPr>
+      </w:pPr>
+      <w:r>
         <w:t>Update the gator generated files into this folder:</w:t>
       </w:r>
     </w:p>
     <w:p>
       <w:pPr>
         <w:rPr>
+          <w:rStyle w:val="Hyperlink"/>
           <w:b/>
           <w:i/>
         </w:rPr>
@@ -563,25 +475,16 @@
         <w:r>
           <w:rPr>
             <w:rStyle w:val="Hyperlink"/>
-            <w:b/>
-            <w:i/>
           </w:rPr>
-          <w:t>https://drive.google.com/drive/u/1/folders/1Y1-eWs4lL92z4RmCZkHWSPEnvpsNM8N2</w:t>
+          <w:t>https://drive.google.com/drive/u/1/folders/1fESD7ylHh0v5zFlRQV18eBbeWKqlhjjm</w:t>
         </w:r>
       </w:hyperlink>
     </w:p>
     <w:p>
       <w:pPr>
-        <w:rPr>
-          <w:b/>
-          <w:i/>
-        </w:rPr>
-      </w:pPr>
-      <w:r>
-        <w:rPr>
-          <w:b/>
-          <w:i/>
-        </w:rPr>
+        <w:ind w:left="360" w:firstLine="360"/>
+      </w:pPr>
+      <w:r>
         <w:t>and update the datasheet:</w:t>
       </w:r>
     </w:p>
@@ -596,20 +499,10 @@
         <w:r>
           <w:rPr>
             <w:rStyle w:val="Hyperlink"/>
-            <w:b/>
-            <w:i/>
           </w:rPr>
-          <w:t>https://docs.google.com/spreadsheets/d/1gozRUgml6nCy_evCyQWzLrabhuKbRgMBJLD3Itg-NOQ/edit#gid=547704908</w:t>
+          <w:t>https://docs.google.com/spreadsheets/d/1tYh-ilK5x9UFTJJep2VR2iuxDFPYsl-D9glJkTpTXsQ/edit#gid=547704908</w:t>
         </w:r>
       </w:hyperlink>
-    </w:p>
-    <w:p>
-      <w:pPr>
-        <w:rPr>
-          <w:b/>
-          <w:i/>
-        </w:rPr>
-      </w:pPr>
     </w:p>
     <w:p>
       <w:pPr>
@@ -618,64 +511,39 @@
           <w:ilvl w:val="0"/>
           <w:numId w:val="5"/>
         </w:numPr>
-        <w:rPr>
-          <w:b/>
-          <w:i/>
-        </w:rPr>
-      </w:pPr>
-      <w:r>
-        <w:rPr>
-          <w:b/>
-          <w:i/>
-        </w:rPr>
-        <w:t xml:space="preserve">  Run the clustering analysis.</w:t>
-      </w:r>
-    </w:p>
-    <w:p>
-      <w:pPr>
-        <w:rPr>
-          <w:b/>
-          <w:i/>
-        </w:rPr>
-      </w:pPr>
-      <w:r>
-        <w:rPr>
-          <w:b/>
-          <w:i/>
-        </w:rPr>
-        <w:t>For each of the set of gator analysis result files, create three configuration files to point to the generated files.</w:t>
-      </w:r>
-      <w:r>
-        <w:rPr>
-          <w:b/>
-          <w:i/>
-        </w:rPr>
-        <w:t xml:space="preserve"> </w:t>
-      </w:r>
-      <w:r>
-        <w:rPr>
-          <w:b/>
-          <w:i/>
-          <w:color w:val="FF0000"/>
-        </w:rPr>
-        <w:t>Those json files can be created based on the json file used in the first command – only the “</w:t>
+      </w:pPr>
+      <w:r>
+        <w:rPr>
+          <w:b/>
+          <w:i/>
+        </w:rPr>
+        <w:t xml:space="preserve">  </w:t>
+      </w:r>
+      <w:r>
+        <w:t>Run the clustering analysis.</w:t>
+      </w:r>
+    </w:p>
+    <w:p>
+      <w:pPr>
+        <w:ind w:left="720"/>
+      </w:pPr>
+      <w:r>
+        <w:t>For each of the set of gator analysis result files, create three configuration files to p</w:t>
+      </w:r>
+      <w:bookmarkStart w:id="0" w:name="_GoBack"/>
+      <w:bookmarkEnd w:id="0"/>
+      <w:r>
+        <w:t>oint to the generated files.</w:t>
+      </w:r>
+      <w:r>
+        <w:t xml:space="preserve"> Those json files can be created based on the json file used in the first command – only the “</w:t>
       </w:r>
       <w:proofErr w:type="spellStart"/>
       <w:r>
-        <w:rPr>
-          <w:b/>
-          <w:i/>
-          <w:color w:val="FF0000"/>
-        </w:rPr>
         <w:t>clusteringCofig</w:t>
       </w:r>
       <w:proofErr w:type="spellEnd"/>
       <w:r>
-        <w:rPr>
-          <w:b/>
-          <w:i/>
-          <w:color w:val="FF0000"/>
-        </w:rPr>
         <w:t>” field needs to be updated.</w:t>
       </w:r>
     </w:p>
@@ -1340,7 +1208,7 @@
           <w:i/>
         </w:rPr>
       </w:pPr>
-      <w:hyperlink r:id="rId20" w:history="1">
+      <w:hyperlink r:id="rId20" w:anchor="gid=0" w:history="1">
         <w:r>
           <w:rPr>
             <w:rStyle w:val="Hyperlink"/>
@@ -1456,14 +1324,7 @@
           <w:b/>
           <w:i/>
         </w:rPr>
-        <w:t xml:space="preserve">For each configuration file, in the results folder, find the json files </w:t>
-      </w:r>
-      <w:r>
-        <w:rPr>
-          <w:b/>
-          <w:i/>
-        </w:rPr>
-        <w:t>“</w:t>
+        <w:t>For each configuration file, in the results folder, find the json files “</w:t>
       </w:r>
       <w:proofErr w:type="spellStart"/>
       <w:r>
@@ -1479,14 +1340,7 @@
           <w:b/>
           <w:i/>
         </w:rPr>
-        <w:t xml:space="preserve">”, </w:t>
-      </w:r>
-      <w:r>
-        <w:rPr>
-          <w:b/>
-          <w:i/>
-        </w:rPr>
-        <w:t>“</w:t>
+        <w:t>”, “</w:t>
       </w:r>
       <w:proofErr w:type="spellStart"/>
       <w:r>
@@ -1502,14 +1356,7 @@
           <w:b/>
           <w:i/>
         </w:rPr>
-        <w:t xml:space="preserve">”, </w:t>
-      </w:r>
-      <w:r>
-        <w:rPr>
-          <w:b/>
-          <w:i/>
-        </w:rPr>
-        <w:t>“</w:t>
+        <w:t>”, “</w:t>
       </w:r>
       <w:proofErr w:type="spellStart"/>
       <w:r>
@@ -1517,21 +1364,7 @@
           <w:b/>
           <w:i/>
         </w:rPr>
-        <w:t>estimationResult</w:t>
-      </w:r>
-      <w:r>
-        <w:rPr>
-          <w:b/>
-          <w:i/>
-        </w:rPr>
-        <w:t>D</w:t>
-      </w:r>
-      <w:r>
-        <w:rPr>
-          <w:b/>
-          <w:i/>
-        </w:rPr>
-        <w:t>UCP.json</w:t>
+        <w:t>estimationResultDUCP.json</w:t>
       </w:r>
       <w:proofErr w:type="spellEnd"/>
       <w:r>
@@ -1539,14 +1372,7 @@
           <w:b/>
           <w:i/>
         </w:rPr>
-        <w:t>”</w:t>
-      </w:r>
-      <w:r>
-        <w:rPr>
-          <w:b/>
-          <w:i/>
-        </w:rPr>
-        <w:t xml:space="preserve">, and find the effort estimate as shown in the circle “3” in the screenshot. Update the number into the datasheet: </w:t>
+        <w:t xml:space="preserve">”, and find the effort estimate as shown in the circle “3” in the screenshot. Update the number into the datasheet: </w:t>
       </w:r>
       <w:r>
         <w:rPr>
@@ -1555,8 +1381,6 @@
         </w:rPr>
         <w:t>https://docs.google.com/spreadsheets/d/1gozRUgml6nCy_evCyQWzLrabhuKbRgMBJLD3Itg-NOQ/edit#gid=547704908</w:t>
       </w:r>
-      <w:bookmarkStart w:id="0" w:name="_GoBack"/>
-      <w:bookmarkEnd w:id="0"/>
     </w:p>
     <w:sectPr>
       <w:pgSz w:w="12240" w:h="15840"/>
@@ -1660,6 +1484,119 @@
     </w:lvl>
   </w:abstractNum>
   <w:abstractNum w:abstractNumId="1" w15:restartNumberingAfterBreak="0">
+    <w:nsid w:val="17526A9C"/>
+    <w:multiLevelType w:val="hybridMultilevel"/>
+    <w:tmpl w:val="00E82748"/>
+    <w:lvl w:ilvl="0" w:tplc="8FECC960">
+      <w:start w:val="7"/>
+      <w:numFmt w:val="bullet"/>
+      <w:lvlText w:val=""/>
+      <w:lvlJc w:val="left"/>
+      <w:pPr>
+        <w:ind w:left="1440" w:hanging="360"/>
+      </w:pPr>
+      <w:rPr>
+        <w:rFonts w:ascii="Symbol" w:eastAsiaTheme="minorEastAsia" w:hAnsi="Symbol" w:cstheme="minorBidi" w:hint="default"/>
+      </w:rPr>
+    </w:lvl>
+    <w:lvl w:ilvl="1" w:tplc="04090003" w:tentative="1">
+      <w:start w:val="1"/>
+      <w:numFmt w:val="bullet"/>
+      <w:lvlText w:val="o"/>
+      <w:lvlJc w:val="left"/>
+      <w:pPr>
+        <w:ind w:left="2160" w:hanging="360"/>
+      </w:pPr>
+      <w:rPr>
+        <w:rFonts w:ascii="Courier New" w:hAnsi="Courier New" w:cs="Courier New" w:hint="default"/>
+      </w:rPr>
+    </w:lvl>
+    <w:lvl w:ilvl="2" w:tplc="04090005" w:tentative="1">
+      <w:start w:val="1"/>
+      <w:numFmt w:val="bullet"/>
+      <w:lvlText w:val=""/>
+      <w:lvlJc w:val="left"/>
+      <w:pPr>
+        <w:ind w:left="2880" w:hanging="360"/>
+      </w:pPr>
+      <w:rPr>
+        <w:rFonts w:ascii="Wingdings" w:hAnsi="Wingdings" w:hint="default"/>
+      </w:rPr>
+    </w:lvl>
+    <w:lvl w:ilvl="3" w:tplc="04090001" w:tentative="1">
+      <w:start w:val="1"/>
+      <w:numFmt w:val="bullet"/>
+      <w:lvlText w:val=""/>
+      <w:lvlJc w:val="left"/>
+      <w:pPr>
+        <w:ind w:left="3600" w:hanging="360"/>
+      </w:pPr>
+      <w:rPr>
+        <w:rFonts w:ascii="Symbol" w:hAnsi="Symbol" w:hint="default"/>
+      </w:rPr>
+    </w:lvl>
+    <w:lvl w:ilvl="4" w:tplc="04090003" w:tentative="1">
+      <w:start w:val="1"/>
+      <w:numFmt w:val="bullet"/>
+      <w:lvlText w:val="o"/>
+      <w:lvlJc w:val="left"/>
+      <w:pPr>
+        <w:ind w:left="4320" w:hanging="360"/>
+      </w:pPr>
+      <w:rPr>
+        <w:rFonts w:ascii="Courier New" w:hAnsi="Courier New" w:cs="Courier New" w:hint="default"/>
+      </w:rPr>
+    </w:lvl>
+    <w:lvl w:ilvl="5" w:tplc="04090005" w:tentative="1">
+      <w:start w:val="1"/>
+      <w:numFmt w:val="bullet"/>
+      <w:lvlText w:val=""/>
+      <w:lvlJc w:val="left"/>
+      <w:pPr>
+        <w:ind w:left="5040" w:hanging="360"/>
+      </w:pPr>
+      <w:rPr>
+        <w:rFonts w:ascii="Wingdings" w:hAnsi="Wingdings" w:hint="default"/>
+      </w:rPr>
+    </w:lvl>
+    <w:lvl w:ilvl="6" w:tplc="04090001" w:tentative="1">
+      <w:start w:val="1"/>
+      <w:numFmt w:val="bullet"/>
+      <w:lvlText w:val=""/>
+      <w:lvlJc w:val="left"/>
+      <w:pPr>
+        <w:ind w:left="5760" w:hanging="360"/>
+      </w:pPr>
+      <w:rPr>
+        <w:rFonts w:ascii="Symbol" w:hAnsi="Symbol" w:hint="default"/>
+      </w:rPr>
+    </w:lvl>
+    <w:lvl w:ilvl="7" w:tplc="04090003" w:tentative="1">
+      <w:start w:val="1"/>
+      <w:numFmt w:val="bullet"/>
+      <w:lvlText w:val="o"/>
+      <w:lvlJc w:val="left"/>
+      <w:pPr>
+        <w:ind w:left="6480" w:hanging="360"/>
+      </w:pPr>
+      <w:rPr>
+        <w:rFonts w:ascii="Courier New" w:hAnsi="Courier New" w:cs="Courier New" w:hint="default"/>
+      </w:rPr>
+    </w:lvl>
+    <w:lvl w:ilvl="8" w:tplc="04090005" w:tentative="1">
+      <w:start w:val="1"/>
+      <w:numFmt w:val="bullet"/>
+      <w:lvlText w:val=""/>
+      <w:lvlJc w:val="left"/>
+      <w:pPr>
+        <w:ind w:left="7200" w:hanging="360"/>
+      </w:pPr>
+      <w:rPr>
+        <w:rFonts w:ascii="Wingdings" w:hAnsi="Wingdings" w:hint="default"/>
+      </w:rPr>
+    </w:lvl>
+  </w:abstractNum>
+  <w:abstractNum w:abstractNumId="2" w15:restartNumberingAfterBreak="0">
     <w:nsid w:val="1BC803A2"/>
     <w:multiLevelType w:val="hybridMultilevel"/>
     <w:tmpl w:val="D05A8300"/>
@@ -1748,7 +1685,120 @@
       </w:pPr>
     </w:lvl>
   </w:abstractNum>
-  <w:abstractNum w:abstractNumId="2" w15:restartNumberingAfterBreak="0">
+  <w:abstractNum w:abstractNumId="3" w15:restartNumberingAfterBreak="0">
+    <w:nsid w:val="228B7058"/>
+    <w:multiLevelType w:val="hybridMultilevel"/>
+    <w:tmpl w:val="D29655C4"/>
+    <w:lvl w:ilvl="0" w:tplc="311A2C38">
+      <w:start w:val="7"/>
+      <w:numFmt w:val="bullet"/>
+      <w:lvlText w:val=""/>
+      <w:lvlJc w:val="left"/>
+      <w:pPr>
+        <w:ind w:left="1800" w:hanging="360"/>
+      </w:pPr>
+      <w:rPr>
+        <w:rFonts w:ascii="Symbol" w:eastAsiaTheme="minorEastAsia" w:hAnsi="Symbol" w:cstheme="minorBidi" w:hint="default"/>
+      </w:rPr>
+    </w:lvl>
+    <w:lvl w:ilvl="1" w:tplc="04090003" w:tentative="1">
+      <w:start w:val="1"/>
+      <w:numFmt w:val="bullet"/>
+      <w:lvlText w:val="o"/>
+      <w:lvlJc w:val="left"/>
+      <w:pPr>
+        <w:ind w:left="2520" w:hanging="360"/>
+      </w:pPr>
+      <w:rPr>
+        <w:rFonts w:ascii="Courier New" w:hAnsi="Courier New" w:cs="Courier New" w:hint="default"/>
+      </w:rPr>
+    </w:lvl>
+    <w:lvl w:ilvl="2" w:tplc="04090005" w:tentative="1">
+      <w:start w:val="1"/>
+      <w:numFmt w:val="bullet"/>
+      <w:lvlText w:val=""/>
+      <w:lvlJc w:val="left"/>
+      <w:pPr>
+        <w:ind w:left="3240" w:hanging="360"/>
+      </w:pPr>
+      <w:rPr>
+        <w:rFonts w:ascii="Wingdings" w:hAnsi="Wingdings" w:hint="default"/>
+      </w:rPr>
+    </w:lvl>
+    <w:lvl w:ilvl="3" w:tplc="04090001" w:tentative="1">
+      <w:start w:val="1"/>
+      <w:numFmt w:val="bullet"/>
+      <w:lvlText w:val=""/>
+      <w:lvlJc w:val="left"/>
+      <w:pPr>
+        <w:ind w:left="3960" w:hanging="360"/>
+      </w:pPr>
+      <w:rPr>
+        <w:rFonts w:ascii="Symbol" w:hAnsi="Symbol" w:hint="default"/>
+      </w:rPr>
+    </w:lvl>
+    <w:lvl w:ilvl="4" w:tplc="04090003" w:tentative="1">
+      <w:start w:val="1"/>
+      <w:numFmt w:val="bullet"/>
+      <w:lvlText w:val="o"/>
+      <w:lvlJc w:val="left"/>
+      <w:pPr>
+        <w:ind w:left="4680" w:hanging="360"/>
+      </w:pPr>
+      <w:rPr>
+        <w:rFonts w:ascii="Courier New" w:hAnsi="Courier New" w:cs="Courier New" w:hint="default"/>
+      </w:rPr>
+    </w:lvl>
+    <w:lvl w:ilvl="5" w:tplc="04090005" w:tentative="1">
+      <w:start w:val="1"/>
+      <w:numFmt w:val="bullet"/>
+      <w:lvlText w:val=""/>
+      <w:lvlJc w:val="left"/>
+      <w:pPr>
+        <w:ind w:left="5400" w:hanging="360"/>
+      </w:pPr>
+      <w:rPr>
+        <w:rFonts w:ascii="Wingdings" w:hAnsi="Wingdings" w:hint="default"/>
+      </w:rPr>
+    </w:lvl>
+    <w:lvl w:ilvl="6" w:tplc="04090001" w:tentative="1">
+      <w:start w:val="1"/>
+      <w:numFmt w:val="bullet"/>
+      <w:lvlText w:val=""/>
+      <w:lvlJc w:val="left"/>
+      <w:pPr>
+        <w:ind w:left="6120" w:hanging="360"/>
+      </w:pPr>
+      <w:rPr>
+        <w:rFonts w:ascii="Symbol" w:hAnsi="Symbol" w:hint="default"/>
+      </w:rPr>
+    </w:lvl>
+    <w:lvl w:ilvl="7" w:tplc="04090003" w:tentative="1">
+      <w:start w:val="1"/>
+      <w:numFmt w:val="bullet"/>
+      <w:lvlText w:val="o"/>
+      <w:lvlJc w:val="left"/>
+      <w:pPr>
+        <w:ind w:left="6840" w:hanging="360"/>
+      </w:pPr>
+      <w:rPr>
+        <w:rFonts w:ascii="Courier New" w:hAnsi="Courier New" w:cs="Courier New" w:hint="default"/>
+      </w:rPr>
+    </w:lvl>
+    <w:lvl w:ilvl="8" w:tplc="04090005" w:tentative="1">
+      <w:start w:val="1"/>
+      <w:numFmt w:val="bullet"/>
+      <w:lvlText w:val=""/>
+      <w:lvlJc w:val="left"/>
+      <w:pPr>
+        <w:ind w:left="7560" w:hanging="360"/>
+      </w:pPr>
+      <w:rPr>
+        <w:rFonts w:ascii="Wingdings" w:hAnsi="Wingdings" w:hint="default"/>
+      </w:rPr>
+    </w:lvl>
+  </w:abstractNum>
+  <w:abstractNum w:abstractNumId="4" w15:restartNumberingAfterBreak="0">
     <w:nsid w:val="424A4C63"/>
     <w:multiLevelType w:val="hybridMultilevel"/>
     <w:tmpl w:val="2152B27E"/>
@@ -1861,7 +1911,120 @@
       </w:rPr>
     </w:lvl>
   </w:abstractNum>
-  <w:abstractNum w:abstractNumId="3" w15:restartNumberingAfterBreak="0">
+  <w:abstractNum w:abstractNumId="5" w15:restartNumberingAfterBreak="0">
+    <w:nsid w:val="56A82943"/>
+    <w:multiLevelType w:val="hybridMultilevel"/>
+    <w:tmpl w:val="7A78EFA6"/>
+    <w:lvl w:ilvl="0" w:tplc="35788DCE">
+      <w:start w:val="7"/>
+      <w:numFmt w:val="bullet"/>
+      <w:lvlText w:val=""/>
+      <w:lvlJc w:val="left"/>
+      <w:pPr>
+        <w:ind w:left="2160" w:hanging="360"/>
+      </w:pPr>
+      <w:rPr>
+        <w:rFonts w:ascii="Symbol" w:eastAsiaTheme="minorEastAsia" w:hAnsi="Symbol" w:cstheme="minorBidi" w:hint="default"/>
+      </w:rPr>
+    </w:lvl>
+    <w:lvl w:ilvl="1" w:tplc="04090003" w:tentative="1">
+      <w:start w:val="1"/>
+      <w:numFmt w:val="bullet"/>
+      <w:lvlText w:val="o"/>
+      <w:lvlJc w:val="left"/>
+      <w:pPr>
+        <w:ind w:left="2880" w:hanging="360"/>
+      </w:pPr>
+      <w:rPr>
+        <w:rFonts w:ascii="Courier New" w:hAnsi="Courier New" w:cs="Courier New" w:hint="default"/>
+      </w:rPr>
+    </w:lvl>
+    <w:lvl w:ilvl="2" w:tplc="04090005" w:tentative="1">
+      <w:start w:val="1"/>
+      <w:numFmt w:val="bullet"/>
+      <w:lvlText w:val=""/>
+      <w:lvlJc w:val="left"/>
+      <w:pPr>
+        <w:ind w:left="3600" w:hanging="360"/>
+      </w:pPr>
+      <w:rPr>
+        <w:rFonts w:ascii="Wingdings" w:hAnsi="Wingdings" w:hint="default"/>
+      </w:rPr>
+    </w:lvl>
+    <w:lvl w:ilvl="3" w:tplc="04090001" w:tentative="1">
+      <w:start w:val="1"/>
+      <w:numFmt w:val="bullet"/>
+      <w:lvlText w:val=""/>
+      <w:lvlJc w:val="left"/>
+      <w:pPr>
+        <w:ind w:left="4320" w:hanging="360"/>
+      </w:pPr>
+      <w:rPr>
+        <w:rFonts w:ascii="Symbol" w:hAnsi="Symbol" w:hint="default"/>
+      </w:rPr>
+    </w:lvl>
+    <w:lvl w:ilvl="4" w:tplc="04090003" w:tentative="1">
+      <w:start w:val="1"/>
+      <w:numFmt w:val="bullet"/>
+      <w:lvlText w:val="o"/>
+      <w:lvlJc w:val="left"/>
+      <w:pPr>
+        <w:ind w:left="5040" w:hanging="360"/>
+      </w:pPr>
+      <w:rPr>
+        <w:rFonts w:ascii="Courier New" w:hAnsi="Courier New" w:cs="Courier New" w:hint="default"/>
+      </w:rPr>
+    </w:lvl>
+    <w:lvl w:ilvl="5" w:tplc="04090005" w:tentative="1">
+      <w:start w:val="1"/>
+      <w:numFmt w:val="bullet"/>
+      <w:lvlText w:val=""/>
+      <w:lvlJc w:val="left"/>
+      <w:pPr>
+        <w:ind w:left="5760" w:hanging="360"/>
+      </w:pPr>
+      <w:rPr>
+        <w:rFonts w:ascii="Wingdings" w:hAnsi="Wingdings" w:hint="default"/>
+      </w:rPr>
+    </w:lvl>
+    <w:lvl w:ilvl="6" w:tplc="04090001" w:tentative="1">
+      <w:start w:val="1"/>
+      <w:numFmt w:val="bullet"/>
+      <w:lvlText w:val=""/>
+      <w:lvlJc w:val="left"/>
+      <w:pPr>
+        <w:ind w:left="6480" w:hanging="360"/>
+      </w:pPr>
+      <w:rPr>
+        <w:rFonts w:ascii="Symbol" w:hAnsi="Symbol" w:hint="default"/>
+      </w:rPr>
+    </w:lvl>
+    <w:lvl w:ilvl="7" w:tplc="04090003" w:tentative="1">
+      <w:start w:val="1"/>
+      <w:numFmt w:val="bullet"/>
+      <w:lvlText w:val="o"/>
+      <w:lvlJc w:val="left"/>
+      <w:pPr>
+        <w:ind w:left="7200" w:hanging="360"/>
+      </w:pPr>
+      <w:rPr>
+        <w:rFonts w:ascii="Courier New" w:hAnsi="Courier New" w:cs="Courier New" w:hint="default"/>
+      </w:rPr>
+    </w:lvl>
+    <w:lvl w:ilvl="8" w:tplc="04090005" w:tentative="1">
+      <w:start w:val="1"/>
+      <w:numFmt w:val="bullet"/>
+      <w:lvlText w:val=""/>
+      <w:lvlJc w:val="left"/>
+      <w:pPr>
+        <w:ind w:left="7920" w:hanging="360"/>
+      </w:pPr>
+      <w:rPr>
+        <w:rFonts w:ascii="Wingdings" w:hAnsi="Wingdings" w:hint="default"/>
+      </w:rPr>
+    </w:lvl>
+  </w:abstractNum>
+  <w:abstractNum w:abstractNumId="6" w15:restartNumberingAfterBreak="0">
     <w:nsid w:val="5BA77016"/>
     <w:multiLevelType w:val="hybridMultilevel"/>
     <w:tmpl w:val="A94E9DEE"/>
@@ -1950,7 +2113,120 @@
       </w:pPr>
     </w:lvl>
   </w:abstractNum>
-  <w:abstractNum w:abstractNumId="4" w15:restartNumberingAfterBreak="0">
+  <w:abstractNum w:abstractNumId="7" w15:restartNumberingAfterBreak="0">
+    <w:nsid w:val="5EB872ED"/>
+    <w:multiLevelType w:val="hybridMultilevel"/>
+    <w:tmpl w:val="3C4A3C38"/>
+    <w:lvl w:ilvl="0" w:tplc="669CECFC">
+      <w:start w:val="7"/>
+      <w:numFmt w:val="bullet"/>
+      <w:lvlText w:val=""/>
+      <w:lvlJc w:val="left"/>
+      <w:pPr>
+        <w:ind w:left="1440" w:hanging="360"/>
+      </w:pPr>
+      <w:rPr>
+        <w:rFonts w:ascii="Symbol" w:eastAsiaTheme="minorEastAsia" w:hAnsi="Symbol" w:cstheme="minorBidi" w:hint="default"/>
+      </w:rPr>
+    </w:lvl>
+    <w:lvl w:ilvl="1" w:tplc="04090003" w:tentative="1">
+      <w:start w:val="1"/>
+      <w:numFmt w:val="bullet"/>
+      <w:lvlText w:val="o"/>
+      <w:lvlJc w:val="left"/>
+      <w:pPr>
+        <w:ind w:left="2160" w:hanging="360"/>
+      </w:pPr>
+      <w:rPr>
+        <w:rFonts w:ascii="Courier New" w:hAnsi="Courier New" w:cs="Courier New" w:hint="default"/>
+      </w:rPr>
+    </w:lvl>
+    <w:lvl w:ilvl="2" w:tplc="04090005" w:tentative="1">
+      <w:start w:val="1"/>
+      <w:numFmt w:val="bullet"/>
+      <w:lvlText w:val=""/>
+      <w:lvlJc w:val="left"/>
+      <w:pPr>
+        <w:ind w:left="2880" w:hanging="360"/>
+      </w:pPr>
+      <w:rPr>
+        <w:rFonts w:ascii="Wingdings" w:hAnsi="Wingdings" w:hint="default"/>
+      </w:rPr>
+    </w:lvl>
+    <w:lvl w:ilvl="3" w:tplc="04090001" w:tentative="1">
+      <w:start w:val="1"/>
+      <w:numFmt w:val="bullet"/>
+      <w:lvlText w:val=""/>
+      <w:lvlJc w:val="left"/>
+      <w:pPr>
+        <w:ind w:left="3600" w:hanging="360"/>
+      </w:pPr>
+      <w:rPr>
+        <w:rFonts w:ascii="Symbol" w:hAnsi="Symbol" w:hint="default"/>
+      </w:rPr>
+    </w:lvl>
+    <w:lvl w:ilvl="4" w:tplc="04090003" w:tentative="1">
+      <w:start w:val="1"/>
+      <w:numFmt w:val="bullet"/>
+      <w:lvlText w:val="o"/>
+      <w:lvlJc w:val="left"/>
+      <w:pPr>
+        <w:ind w:left="4320" w:hanging="360"/>
+      </w:pPr>
+      <w:rPr>
+        <w:rFonts w:ascii="Courier New" w:hAnsi="Courier New" w:cs="Courier New" w:hint="default"/>
+      </w:rPr>
+    </w:lvl>
+    <w:lvl w:ilvl="5" w:tplc="04090005" w:tentative="1">
+      <w:start w:val="1"/>
+      <w:numFmt w:val="bullet"/>
+      <w:lvlText w:val=""/>
+      <w:lvlJc w:val="left"/>
+      <w:pPr>
+        <w:ind w:left="5040" w:hanging="360"/>
+      </w:pPr>
+      <w:rPr>
+        <w:rFonts w:ascii="Wingdings" w:hAnsi="Wingdings" w:hint="default"/>
+      </w:rPr>
+    </w:lvl>
+    <w:lvl w:ilvl="6" w:tplc="04090001" w:tentative="1">
+      <w:start w:val="1"/>
+      <w:numFmt w:val="bullet"/>
+      <w:lvlText w:val=""/>
+      <w:lvlJc w:val="left"/>
+      <w:pPr>
+        <w:ind w:left="5760" w:hanging="360"/>
+      </w:pPr>
+      <w:rPr>
+        <w:rFonts w:ascii="Symbol" w:hAnsi="Symbol" w:hint="default"/>
+      </w:rPr>
+    </w:lvl>
+    <w:lvl w:ilvl="7" w:tplc="04090003" w:tentative="1">
+      <w:start w:val="1"/>
+      <w:numFmt w:val="bullet"/>
+      <w:lvlText w:val="o"/>
+      <w:lvlJc w:val="left"/>
+      <w:pPr>
+        <w:ind w:left="6480" w:hanging="360"/>
+      </w:pPr>
+      <w:rPr>
+        <w:rFonts w:ascii="Courier New" w:hAnsi="Courier New" w:cs="Courier New" w:hint="default"/>
+      </w:rPr>
+    </w:lvl>
+    <w:lvl w:ilvl="8" w:tplc="04090005" w:tentative="1">
+      <w:start w:val="1"/>
+      <w:numFmt w:val="bullet"/>
+      <w:lvlText w:val=""/>
+      <w:lvlJc w:val="left"/>
+      <w:pPr>
+        <w:ind w:left="7200" w:hanging="360"/>
+      </w:pPr>
+      <w:rPr>
+        <w:rFonts w:ascii="Wingdings" w:hAnsi="Wingdings" w:hint="default"/>
+      </w:rPr>
+    </w:lvl>
+  </w:abstractNum>
+  <w:abstractNum w:abstractNumId="8" w15:restartNumberingAfterBreak="0">
     <w:nsid w:val="71023721"/>
     <w:multiLevelType w:val="hybridMultilevel"/>
     <w:tmpl w:val="050E4EBC"/>
@@ -2039,7 +2315,7 @@
       </w:pPr>
     </w:lvl>
   </w:abstractNum>
-  <w:abstractNum w:abstractNumId="5" w15:restartNumberingAfterBreak="0">
+  <w:abstractNum w:abstractNumId="9" w15:restartNumberingAfterBreak="0">
     <w:nsid w:val="74925320"/>
     <w:multiLevelType w:val="hybridMultilevel"/>
     <w:tmpl w:val="D34EDDEA"/>
@@ -2153,22 +2429,34 @@
     </w:lvl>
   </w:abstractNum>
   <w:num w:numId="1">
-    <w:abstractNumId w:val="1"/>
+    <w:abstractNumId w:val="2"/>
   </w:num>
   <w:num w:numId="2">
-    <w:abstractNumId w:val="5"/>
+    <w:abstractNumId w:val="9"/>
   </w:num>
   <w:num w:numId="3">
     <w:abstractNumId w:val="0"/>
   </w:num>
   <w:num w:numId="4">
+    <w:abstractNumId w:val="6"/>
+  </w:num>
+  <w:num w:numId="5">
+    <w:abstractNumId w:val="8"/>
+  </w:num>
+  <w:num w:numId="6">
+    <w:abstractNumId w:val="4"/>
+  </w:num>
+  <w:num w:numId="7">
+    <w:abstractNumId w:val="1"/>
+  </w:num>
+  <w:num w:numId="8">
+    <w:abstractNumId w:val="7"/>
+  </w:num>
+  <w:num w:numId="9">
     <w:abstractNumId w:val="3"/>
   </w:num>
-  <w:num w:numId="5">
-    <w:abstractNumId w:val="4"/>
-  </w:num>
-  <w:num w:numId="6">
-    <w:abstractNumId w:val="2"/>
+  <w:num w:numId="10">
+    <w:abstractNumId w:val="5"/>
   </w:num>
 </w:numbering>
 </file>

</xml_diff>